<commit_message>
Slight modifcations to some test files. IMU did not work and have not tested radio
</commit_message>
<xml_diff>
--- a/Traps for young players.docx
+++ b/Traps for young players.docx
@@ -18,8 +18,21 @@
           <w:numId w:val="2"/>
         </w:numPr>
       </w:pPr>
-      <w:r>
-        <w:t xml:space="preserve">OpenOCD not recognised? Launch VScode through </w:t>
+      <w:proofErr w:type="spellStart"/>
+      <w:r>
+        <w:t>OpenOCD</w:t>
+      </w:r>
+      <w:proofErr w:type="spellEnd"/>
+      <w:r>
+        <w:t xml:space="preserve"> not recognised? Launch </w:t>
+      </w:r>
+      <w:proofErr w:type="spellStart"/>
+      <w:r>
+        <w:t>VScode</w:t>
+      </w:r>
+      <w:proofErr w:type="spellEnd"/>
+      <w:r>
+        <w:t xml:space="preserve"> through </w:t>
       </w:r>
       <w:r>
         <w:t>vscode.bat</w:t>
@@ -37,7 +50,15 @@
         </w:numPr>
       </w:pPr>
       <w:r>
-        <w:t>Did you run openOCD?</w:t>
+        <w:t xml:space="preserve">Did you run </w:t>
+      </w:r>
+      <w:proofErr w:type="spellStart"/>
+      <w:r>
+        <w:t>openOCD</w:t>
+      </w:r>
+      <w:proofErr w:type="spellEnd"/>
+      <w:r>
+        <w:t>?</w:t>
       </w:r>
     </w:p>
     <w:p>
@@ -69,10 +90,23 @@
         </w:numPr>
       </w:pPr>
       <w:r>
-        <w:t>Board not working like it should? Check</w:t>
-      </w:r>
-      <w:r>
-        <w:t xml:space="preserve"> pins in the configuration file target.h are correct.</w:t>
+        <w:t xml:space="preserve">Board not working like it </w:t>
+      </w:r>
+      <w:proofErr w:type="gramStart"/>
+      <w:r>
+        <w:t>should?</w:t>
+      </w:r>
+      <w:proofErr w:type="gramEnd"/>
+      <w:r>
+        <w:t xml:space="preserve"> Check pins in the configuration file </w:t>
+      </w:r>
+      <w:proofErr w:type="spellStart"/>
+      <w:r>
+        <w:t>target.h</w:t>
+      </w:r>
+      <w:proofErr w:type="spellEnd"/>
+      <w:r>
+        <w:t xml:space="preserve"> are correct.</w:t>
       </w:r>
     </w:p>
     <w:p>
@@ -86,6 +120,71 @@
       <w:r>
         <w:t>Make sure you use the correct target (hat vs racer)</w:t>
       </w:r>
+    </w:p>
+    <w:p>
+      <w:pPr>
+        <w:pStyle w:val="ListParagraph"/>
+        <w:numPr>
+          <w:ilvl w:val="0"/>
+          <w:numId w:val="2"/>
+        </w:numPr>
+      </w:pPr>
+      <w:r>
+        <w:t xml:space="preserve">Make sure the correct silk screen label is used. </w:t>
+      </w:r>
+      <w:proofErr w:type="spellStart"/>
+      <w:r>
+        <w:t>Eg</w:t>
+      </w:r>
+      <w:proofErr w:type="spellEnd"/>
+      <w:r>
+        <w:t xml:space="preserve"> Level shifters silk screens underneath on hat.</w:t>
+      </w:r>
+    </w:p>
+    <w:p>
+      <w:pPr>
+        <w:pStyle w:val="ListParagraph"/>
+        <w:numPr>
+          <w:ilvl w:val="0"/>
+          <w:numId w:val="2"/>
+        </w:numPr>
+      </w:pPr>
+      <w:r>
+        <w:t>ST-Link does not provide power to anything other than the chip</w:t>
+      </w:r>
+    </w:p>
+    <w:p>
+      <w:pPr>
+        <w:pStyle w:val="ListParagraph"/>
+        <w:numPr>
+          <w:ilvl w:val="0"/>
+          <w:numId w:val="2"/>
+        </w:numPr>
+      </w:pPr>
+      <w:r>
+        <w:t xml:space="preserve">USB does not provide LED Tape power </w:t>
+      </w:r>
+    </w:p>
+    <w:p>
+      <w:pPr>
+        <w:pStyle w:val="ListParagraph"/>
+        <w:numPr>
+          <w:ilvl w:val="0"/>
+          <w:numId w:val="2"/>
+        </w:numPr>
+      </w:pPr>
+      <w:r>
+        <w:t>Unconfigured LED’s will glow dim</w:t>
+      </w:r>
+    </w:p>
+    <w:p>
+      <w:pPr>
+        <w:pStyle w:val="ListParagraph"/>
+        <w:numPr>
+          <w:ilvl w:val="0"/>
+          <w:numId w:val="2"/>
+        </w:numPr>
+      </w:pPr>
     </w:p>
     <w:sectPr>
       <w:pgSz w:w="11906" w:h="16838"/>

</xml_diff>

<commit_message>
Russian national anthem song
</commit_message>
<xml_diff>
--- a/Traps for young players.docx
+++ b/Traps for young players.docx
@@ -18,21 +18,8 @@
           <w:numId w:val="2"/>
         </w:numPr>
       </w:pPr>
-      <w:proofErr w:type="spellStart"/>
-      <w:r>
-        <w:t>OpenOCD</w:t>
-      </w:r>
-      <w:proofErr w:type="spellEnd"/>
-      <w:r>
-        <w:t xml:space="preserve"> not recognised? Launch </w:t>
-      </w:r>
-      <w:proofErr w:type="spellStart"/>
-      <w:r>
-        <w:t>VScode</w:t>
-      </w:r>
-      <w:proofErr w:type="spellEnd"/>
-      <w:r>
-        <w:t xml:space="preserve"> through </w:t>
+      <w:r>
+        <w:t xml:space="preserve">OpenOCD not recognised? Launch VScode through </w:t>
       </w:r>
       <w:r>
         <w:t>vscode.bat</w:t>
@@ -50,15 +37,7 @@
         </w:numPr>
       </w:pPr>
       <w:r>
-        <w:t xml:space="preserve">Did you run </w:t>
-      </w:r>
-      <w:proofErr w:type="spellStart"/>
-      <w:r>
-        <w:t>openOCD</w:t>
-      </w:r>
-      <w:proofErr w:type="spellEnd"/>
-      <w:r>
-        <w:t>?</w:t>
+        <w:t>Did you run openOCD?</w:t>
       </w:r>
     </w:p>
     <w:p>
@@ -90,23 +69,7 @@
         </w:numPr>
       </w:pPr>
       <w:r>
-        <w:t xml:space="preserve">Board not working like it </w:t>
-      </w:r>
-      <w:proofErr w:type="gramStart"/>
-      <w:r>
-        <w:t>should?</w:t>
-      </w:r>
-      <w:proofErr w:type="gramEnd"/>
-      <w:r>
-        <w:t xml:space="preserve"> Check pins in the configuration file </w:t>
-      </w:r>
-      <w:proofErr w:type="spellStart"/>
-      <w:r>
-        <w:t>target.h</w:t>
-      </w:r>
-      <w:proofErr w:type="spellEnd"/>
-      <w:r>
-        <w:t xml:space="preserve"> are correct.</w:t>
+        <w:t>Board not working like it should? Check pins in the configuration file target.h are correct.</w:t>
       </w:r>
     </w:p>
     <w:p>
@@ -130,15 +93,7 @@
         </w:numPr>
       </w:pPr>
       <w:r>
-        <w:t xml:space="preserve">Make sure the correct silk screen label is used. </w:t>
-      </w:r>
-      <w:proofErr w:type="spellStart"/>
-      <w:r>
-        <w:t>Eg</w:t>
-      </w:r>
-      <w:proofErr w:type="spellEnd"/>
-      <w:r>
-        <w:t xml:space="preserve"> Level shifters silk screens underneath on hat.</w:t>
+        <w:t>Make sure the correct silk screen label is used. Eg Level shifters silk screens underneath on hat.</w:t>
       </w:r>
     </w:p>
     <w:p>
@@ -150,7 +105,47 @@
         </w:numPr>
       </w:pPr>
       <w:r>
+        <w:t>Never copy code! Be especially careful if copying C++ code to C as functions with the same name can do different things.</w:t>
+      </w:r>
+    </w:p>
+    <w:p>
+      <w:pPr>
+        <w:pStyle w:val="Heading2"/>
+      </w:pPr>
+      <w:r>
+        <w:t>Power</w:t>
+      </w:r>
+    </w:p>
+    <w:p>
+      <w:pPr>
+        <w:pStyle w:val="ListParagraph"/>
+        <w:numPr>
+          <w:ilvl w:val="0"/>
+          <w:numId w:val="3"/>
+        </w:numPr>
+      </w:pPr>
+      <w:r>
         <w:t>ST-Link does not provide power to anything other than the chip</w:t>
+      </w:r>
+    </w:p>
+    <w:p>
+      <w:pPr>
+        <w:pStyle w:val="ListParagraph"/>
+        <w:numPr>
+          <w:ilvl w:val="0"/>
+          <w:numId w:val="3"/>
+        </w:numPr>
+      </w:pPr>
+      <w:r>
+        <w:t xml:space="preserve">USB does not provide LED Tape power </w:t>
+      </w:r>
+    </w:p>
+    <w:p>
+      <w:pPr>
+        <w:pStyle w:val="Heading2"/>
+      </w:pPr>
+      <w:r>
+        <w:t>Strange things that are normal</w:t>
       </w:r>
     </w:p>
     <w:p>
@@ -162,7 +157,15 @@
         </w:numPr>
       </w:pPr>
       <w:r>
-        <w:t xml:space="preserve">USB does not provide LED Tape power </w:t>
+        <w:t>Unconfigured LED’s will glow dim</w:t>
+      </w:r>
+    </w:p>
+    <w:p>
+      <w:pPr>
+        <w:pStyle w:val="Heading1"/>
+      </w:pPr>
+      <w:r>
+        <w:t>Nothings working</w:t>
       </w:r>
     </w:p>
     <w:p>
@@ -170,11 +173,11 @@
         <w:pStyle w:val="ListParagraph"/>
         <w:numPr>
           <w:ilvl w:val="0"/>
-          <w:numId w:val="2"/>
+          <w:numId w:val="3"/>
         </w:numPr>
       </w:pPr>
       <w:r>
-        <w:t>Unconfigured LED’s will glow dim</w:t>
+        <w:t>Did you put it on metal and short pins?</w:t>
       </w:r>
     </w:p>
     <w:p>
@@ -182,9 +185,38 @@
         <w:pStyle w:val="ListParagraph"/>
         <w:numPr>
           <w:ilvl w:val="0"/>
-          <w:numId w:val="2"/>
+          <w:numId w:val="3"/>
         </w:numPr>
       </w:pPr>
+      <w:r>
+        <w:t>Power supply is on?</w:t>
+      </w:r>
+    </w:p>
+    <w:p>
+      <w:pPr>
+        <w:pStyle w:val="Heading1"/>
+      </w:pPr>
+      <w:r>
+        <w:t>Future thing to do</w:t>
+      </w:r>
+    </w:p>
+    <w:p>
+      <w:pPr>
+        <w:pStyle w:val="ListParagraph"/>
+        <w:numPr>
+          <w:ilvl w:val="0"/>
+          <w:numId w:val="4"/>
+        </w:numPr>
+      </w:pPr>
+      <w:r>
+        <w:t>Don’t send ascii characters for radio, send raw bytes which need to be decoded instead</w:t>
+      </w:r>
+      <w:r>
+        <w:t>, much less data to send</w:t>
+      </w:r>
+      <w:r>
+        <w:t>.</w:t>
+      </w:r>
     </w:p>
     <w:sectPr>
       <w:pgSz w:w="11906" w:h="16838"/>
@@ -199,6 +231,119 @@
 <file path=word/numbering.xml><?xml version="1.0" encoding="utf-8"?>
 <w:numbering xmlns:wpc="http://schemas.microsoft.com/office/word/2010/wordprocessingCanvas" xmlns:cx="http://schemas.microsoft.com/office/drawing/2014/chartex" xmlns:cx1="http://schemas.microsoft.com/office/drawing/2015/9/8/chartex" xmlns:cx2="http://schemas.microsoft.com/office/drawing/2015/10/21/chartex" xmlns:cx3="http://schemas.microsoft.com/office/drawing/2016/5/9/chartex" xmlns:cx4="http://schemas.microsoft.com/office/drawing/2016/5/10/chartex" xmlns:cx5="http://schemas.microsoft.com/office/drawing/2016/5/11/chartex" xmlns:cx6="http://schemas.microsoft.com/office/drawing/2016/5/12/chartex" xmlns:cx7="http://schemas.microsoft.com/office/drawing/2016/5/13/chartex" xmlns:cx8="http://schemas.microsoft.com/office/drawing/2016/5/14/chartex" xmlns:mc="http://schemas.openxmlformats.org/markup-compatibility/2006" xmlns:aink="http://schemas.microsoft.com/office/drawing/2016/ink" xmlns:am3d="http://schemas.microsoft.com/office/drawing/2017/model3d" xmlns:o="urn:schemas-microsoft-com:office:office" xmlns:r="http://schemas.openxmlformats.org/officeDocument/2006/relationships" xmlns:m="http://schemas.openxmlformats.org/officeDocument/2006/math" xmlns:v="urn:schemas-microsoft-com:vml" xmlns:wp14="http://schemas.microsoft.com/office/word/2010/wordprocessingDrawing" xmlns:wp="http://schemas.openxmlformats.org/drawingml/2006/wordprocessingDrawing" xmlns:w10="urn:schemas-microsoft-com:office:word" xmlns:w="http://schemas.openxmlformats.org/wordprocessingml/2006/main" xmlns:w14="http://schemas.microsoft.com/office/word/2010/wordml" xmlns:w15="http://schemas.microsoft.com/office/word/2012/wordml" xmlns:w16cex="http://schemas.microsoft.com/office/word/2018/wordml/cex" xmlns:w16cid="http://schemas.microsoft.com/office/word/2016/wordml/cid" xmlns:w16="http://schemas.microsoft.com/office/word/2018/wordml" xmlns:w16sdtdh="http://schemas.microsoft.com/office/word/2020/wordml/sdtdatahash" xmlns:w16se="http://schemas.microsoft.com/office/word/2015/wordml/symex" xmlns:wpg="http://schemas.microsoft.com/office/word/2010/wordprocessingGroup" xmlns:wpi="http://schemas.microsoft.com/office/word/2010/wordprocessingInk" xmlns:wne="http://schemas.microsoft.com/office/word/2006/wordml" xmlns:wps="http://schemas.microsoft.com/office/word/2010/wordprocessingShape" mc:Ignorable="w14 w15 w16se w16cid w16 w16cex w16sdtdh wp14">
   <w:abstractNum w:abstractNumId="0" w15:restartNumberingAfterBreak="0">
+    <w:nsid w:val="41412BD9"/>
+    <w:multiLevelType w:val="hybridMultilevel"/>
+    <w:tmpl w:val="99D61C28"/>
+    <w:lvl w:ilvl="0" w:tplc="14090001">
+      <w:start w:val="1"/>
+      <w:numFmt w:val="bullet"/>
+      <w:lvlText w:val=""/>
+      <w:lvlJc w:val="left"/>
+      <w:pPr>
+        <w:ind w:left="720" w:hanging="360"/>
+      </w:pPr>
+      <w:rPr>
+        <w:rFonts w:ascii="Symbol" w:hAnsi="Symbol" w:hint="default"/>
+      </w:rPr>
+    </w:lvl>
+    <w:lvl w:ilvl="1" w:tplc="14090003" w:tentative="1">
+      <w:start w:val="1"/>
+      <w:numFmt w:val="bullet"/>
+      <w:lvlText w:val="o"/>
+      <w:lvlJc w:val="left"/>
+      <w:pPr>
+        <w:ind w:left="1440" w:hanging="360"/>
+      </w:pPr>
+      <w:rPr>
+        <w:rFonts w:ascii="Courier New" w:hAnsi="Courier New" w:cs="Courier New" w:hint="default"/>
+      </w:rPr>
+    </w:lvl>
+    <w:lvl w:ilvl="2" w:tplc="14090005" w:tentative="1">
+      <w:start w:val="1"/>
+      <w:numFmt w:val="bullet"/>
+      <w:lvlText w:val=""/>
+      <w:lvlJc w:val="left"/>
+      <w:pPr>
+        <w:ind w:left="2160" w:hanging="360"/>
+      </w:pPr>
+      <w:rPr>
+        <w:rFonts w:ascii="Wingdings" w:hAnsi="Wingdings" w:hint="default"/>
+      </w:rPr>
+    </w:lvl>
+    <w:lvl w:ilvl="3" w:tplc="14090001" w:tentative="1">
+      <w:start w:val="1"/>
+      <w:numFmt w:val="bullet"/>
+      <w:lvlText w:val=""/>
+      <w:lvlJc w:val="left"/>
+      <w:pPr>
+        <w:ind w:left="2880" w:hanging="360"/>
+      </w:pPr>
+      <w:rPr>
+        <w:rFonts w:ascii="Symbol" w:hAnsi="Symbol" w:hint="default"/>
+      </w:rPr>
+    </w:lvl>
+    <w:lvl w:ilvl="4" w:tplc="14090003" w:tentative="1">
+      <w:start w:val="1"/>
+      <w:numFmt w:val="bullet"/>
+      <w:lvlText w:val="o"/>
+      <w:lvlJc w:val="left"/>
+      <w:pPr>
+        <w:ind w:left="3600" w:hanging="360"/>
+      </w:pPr>
+      <w:rPr>
+        <w:rFonts w:ascii="Courier New" w:hAnsi="Courier New" w:cs="Courier New" w:hint="default"/>
+      </w:rPr>
+    </w:lvl>
+    <w:lvl w:ilvl="5" w:tplc="14090005" w:tentative="1">
+      <w:start w:val="1"/>
+      <w:numFmt w:val="bullet"/>
+      <w:lvlText w:val=""/>
+      <w:lvlJc w:val="left"/>
+      <w:pPr>
+        <w:ind w:left="4320" w:hanging="360"/>
+      </w:pPr>
+      <w:rPr>
+        <w:rFonts w:ascii="Wingdings" w:hAnsi="Wingdings" w:hint="default"/>
+      </w:rPr>
+    </w:lvl>
+    <w:lvl w:ilvl="6" w:tplc="14090001" w:tentative="1">
+      <w:start w:val="1"/>
+      <w:numFmt w:val="bullet"/>
+      <w:lvlText w:val=""/>
+      <w:lvlJc w:val="left"/>
+      <w:pPr>
+        <w:ind w:left="5040" w:hanging="360"/>
+      </w:pPr>
+      <w:rPr>
+        <w:rFonts w:ascii="Symbol" w:hAnsi="Symbol" w:hint="default"/>
+      </w:rPr>
+    </w:lvl>
+    <w:lvl w:ilvl="7" w:tplc="14090003" w:tentative="1">
+      <w:start w:val="1"/>
+      <w:numFmt w:val="bullet"/>
+      <w:lvlText w:val="o"/>
+      <w:lvlJc w:val="left"/>
+      <w:pPr>
+        <w:ind w:left="5760" w:hanging="360"/>
+      </w:pPr>
+      <w:rPr>
+        <w:rFonts w:ascii="Courier New" w:hAnsi="Courier New" w:cs="Courier New" w:hint="default"/>
+      </w:rPr>
+    </w:lvl>
+    <w:lvl w:ilvl="8" w:tplc="14090005" w:tentative="1">
+      <w:start w:val="1"/>
+      <w:numFmt w:val="bullet"/>
+      <w:lvlText w:val=""/>
+      <w:lvlJc w:val="left"/>
+      <w:pPr>
+        <w:ind w:left="6480" w:hanging="360"/>
+      </w:pPr>
+      <w:rPr>
+        <w:rFonts w:ascii="Wingdings" w:hAnsi="Wingdings" w:hint="default"/>
+      </w:rPr>
+    </w:lvl>
+  </w:abstractNum>
+  <w:abstractNum w:abstractNumId="1" w15:restartNumberingAfterBreak="0">
     <w:nsid w:val="42B67F0D"/>
     <w:multiLevelType w:val="hybridMultilevel"/>
     <w:tmpl w:val="B930D7DC"/>
@@ -311,7 +456,120 @@
       </w:rPr>
     </w:lvl>
   </w:abstractNum>
-  <w:abstractNum w:abstractNumId="1" w15:restartNumberingAfterBreak="0">
+  <w:abstractNum w:abstractNumId="2" w15:restartNumberingAfterBreak="0">
+    <w:nsid w:val="44E30BD6"/>
+    <w:multiLevelType w:val="hybridMultilevel"/>
+    <w:tmpl w:val="6638E980"/>
+    <w:lvl w:ilvl="0" w:tplc="14090001">
+      <w:start w:val="1"/>
+      <w:numFmt w:val="bullet"/>
+      <w:lvlText w:val=""/>
+      <w:lvlJc w:val="left"/>
+      <w:pPr>
+        <w:ind w:left="720" w:hanging="360"/>
+      </w:pPr>
+      <w:rPr>
+        <w:rFonts w:ascii="Symbol" w:hAnsi="Symbol" w:hint="default"/>
+      </w:rPr>
+    </w:lvl>
+    <w:lvl w:ilvl="1" w:tplc="14090003">
+      <w:start w:val="1"/>
+      <w:numFmt w:val="bullet"/>
+      <w:lvlText w:val="o"/>
+      <w:lvlJc w:val="left"/>
+      <w:pPr>
+        <w:ind w:left="1440" w:hanging="360"/>
+      </w:pPr>
+      <w:rPr>
+        <w:rFonts w:ascii="Courier New" w:hAnsi="Courier New" w:cs="Courier New" w:hint="default"/>
+      </w:rPr>
+    </w:lvl>
+    <w:lvl w:ilvl="2" w:tplc="14090005" w:tentative="1">
+      <w:start w:val="1"/>
+      <w:numFmt w:val="bullet"/>
+      <w:lvlText w:val=""/>
+      <w:lvlJc w:val="left"/>
+      <w:pPr>
+        <w:ind w:left="2160" w:hanging="360"/>
+      </w:pPr>
+      <w:rPr>
+        <w:rFonts w:ascii="Wingdings" w:hAnsi="Wingdings" w:hint="default"/>
+      </w:rPr>
+    </w:lvl>
+    <w:lvl w:ilvl="3" w:tplc="14090001" w:tentative="1">
+      <w:start w:val="1"/>
+      <w:numFmt w:val="bullet"/>
+      <w:lvlText w:val=""/>
+      <w:lvlJc w:val="left"/>
+      <w:pPr>
+        <w:ind w:left="2880" w:hanging="360"/>
+      </w:pPr>
+      <w:rPr>
+        <w:rFonts w:ascii="Symbol" w:hAnsi="Symbol" w:hint="default"/>
+      </w:rPr>
+    </w:lvl>
+    <w:lvl w:ilvl="4" w:tplc="14090003" w:tentative="1">
+      <w:start w:val="1"/>
+      <w:numFmt w:val="bullet"/>
+      <w:lvlText w:val="o"/>
+      <w:lvlJc w:val="left"/>
+      <w:pPr>
+        <w:ind w:left="3600" w:hanging="360"/>
+      </w:pPr>
+      <w:rPr>
+        <w:rFonts w:ascii="Courier New" w:hAnsi="Courier New" w:cs="Courier New" w:hint="default"/>
+      </w:rPr>
+    </w:lvl>
+    <w:lvl w:ilvl="5" w:tplc="14090005" w:tentative="1">
+      <w:start w:val="1"/>
+      <w:numFmt w:val="bullet"/>
+      <w:lvlText w:val=""/>
+      <w:lvlJc w:val="left"/>
+      <w:pPr>
+        <w:ind w:left="4320" w:hanging="360"/>
+      </w:pPr>
+      <w:rPr>
+        <w:rFonts w:ascii="Wingdings" w:hAnsi="Wingdings" w:hint="default"/>
+      </w:rPr>
+    </w:lvl>
+    <w:lvl w:ilvl="6" w:tplc="14090001" w:tentative="1">
+      <w:start w:val="1"/>
+      <w:numFmt w:val="bullet"/>
+      <w:lvlText w:val=""/>
+      <w:lvlJc w:val="left"/>
+      <w:pPr>
+        <w:ind w:left="5040" w:hanging="360"/>
+      </w:pPr>
+      <w:rPr>
+        <w:rFonts w:ascii="Symbol" w:hAnsi="Symbol" w:hint="default"/>
+      </w:rPr>
+    </w:lvl>
+    <w:lvl w:ilvl="7" w:tplc="14090003" w:tentative="1">
+      <w:start w:val="1"/>
+      <w:numFmt w:val="bullet"/>
+      <w:lvlText w:val="o"/>
+      <w:lvlJc w:val="left"/>
+      <w:pPr>
+        <w:ind w:left="5760" w:hanging="360"/>
+      </w:pPr>
+      <w:rPr>
+        <w:rFonts w:ascii="Courier New" w:hAnsi="Courier New" w:cs="Courier New" w:hint="default"/>
+      </w:rPr>
+    </w:lvl>
+    <w:lvl w:ilvl="8" w:tplc="14090005" w:tentative="1">
+      <w:start w:val="1"/>
+      <w:numFmt w:val="bullet"/>
+      <w:lvlText w:val=""/>
+      <w:lvlJc w:val="left"/>
+      <w:pPr>
+        <w:ind w:left="6480" w:hanging="360"/>
+      </w:pPr>
+      <w:rPr>
+        <w:rFonts w:ascii="Wingdings" w:hAnsi="Wingdings" w:hint="default"/>
+      </w:rPr>
+    </w:lvl>
+  </w:abstractNum>
+  <w:abstractNum w:abstractNumId="3" w15:restartNumberingAfterBreak="0">
     <w:nsid w:val="77B82A4E"/>
     <w:multiLevelType w:val="hybridMultilevel"/>
     <w:tmpl w:val="6DF26C90"/>
@@ -425,10 +683,16 @@
     </w:lvl>
   </w:abstractNum>
   <w:num w:numId="1" w16cid:durableId="1160924403">
-    <w:abstractNumId w:val="0"/>
+    <w:abstractNumId w:val="1"/>
   </w:num>
   <w:num w:numId="2" w16cid:durableId="995457635">
-    <w:abstractNumId w:val="1"/>
+    <w:abstractNumId w:val="3"/>
+  </w:num>
+  <w:num w:numId="3" w16cid:durableId="329909035">
+    <w:abstractNumId w:val="2"/>
+  </w:num>
+  <w:num w:numId="4" w16cid:durableId="1820220320">
+    <w:abstractNumId w:val="0"/>
   </w:num>
 </w:numbering>
 </file>
@@ -853,6 +1117,28 @@
       <w:szCs w:val="32"/>
     </w:rPr>
   </w:style>
+  <w:style w:type="paragraph" w:styleId="Heading2">
+    <w:name w:val="heading 2"/>
+    <w:basedOn w:val="Normal"/>
+    <w:next w:val="Normal"/>
+    <w:link w:val="Heading2Char"/>
+    <w:uiPriority w:val="9"/>
+    <w:unhideWhenUsed/>
+    <w:qFormat/>
+    <w:rsid w:val="00F471D6"/>
+    <w:pPr>
+      <w:keepNext/>
+      <w:keepLines/>
+      <w:spacing w:before="40" w:after="0"/>
+      <w:outlineLvl w:val="1"/>
+    </w:pPr>
+    <w:rPr>
+      <w:rFonts w:asciiTheme="majorHAnsi" w:eastAsiaTheme="majorEastAsia" w:hAnsiTheme="majorHAnsi" w:cstheme="majorBidi"/>
+      <w:color w:val="2F5496" w:themeColor="accent1" w:themeShade="BF"/>
+      <w:sz w:val="26"/>
+      <w:szCs w:val="26"/>
+    </w:rPr>
+  </w:style>
   <w:style w:type="character" w:default="1" w:styleId="DefaultParagraphFont">
     <w:name w:val="Default Paragraph Font"/>
     <w:uiPriority w:val="1"/>
@@ -903,6 +1189,19 @@
       <w:ind w:left="720"/>
       <w:contextualSpacing/>
     </w:pPr>
+  </w:style>
+  <w:style w:type="character" w:customStyle="1" w:styleId="Heading2Char">
+    <w:name w:val="Heading 2 Char"/>
+    <w:basedOn w:val="DefaultParagraphFont"/>
+    <w:link w:val="Heading2"/>
+    <w:uiPriority w:val="9"/>
+    <w:rsid w:val="00F471D6"/>
+    <w:rPr>
+      <w:rFonts w:asciiTheme="majorHAnsi" w:eastAsiaTheme="majorEastAsia" w:hAnsiTheme="majorHAnsi" w:cstheme="majorBidi"/>
+      <w:color w:val="2F5496" w:themeColor="accent1" w:themeShade="BF"/>
+      <w:sz w:val="26"/>
+      <w:szCs w:val="26"/>
+    </w:rPr>
   </w:style>
 </w:styles>
 </file>

</xml_diff>

<commit_message>
Made car drive decent
</commit_message>
<xml_diff>
--- a/Traps for young players.docx
+++ b/Traps for young players.docx
@@ -50,6 +50,18 @@
       </w:pPr>
       <w:r>
         <w:t>Maybe try run bootloader.</w:t>
+      </w:r>
+    </w:p>
+    <w:p>
+      <w:pPr>
+        <w:pStyle w:val="ListParagraph"/>
+        <w:numPr>
+          <w:ilvl w:val="0"/>
+          <w:numId w:val="2"/>
+        </w:numPr>
+      </w:pPr>
+      <w:r>
+        <w:t>Not uploading? Unplug power supply</w:t>
       </w:r>
     </w:p>
     <w:p>

</xml_diff>